<commit_message>
Uploading Section 7 HW
</commit_message>
<xml_diff>
--- a/Section6/David De Gea.docx
+++ b/Section6/David De Gea.docx
@@ -7,7 +7,13 @@
         <w:t>1.</w:t>
       </w:r>
       <w:r>
-        <w:t>My capstone topic is about why David De Gea, the most paid goalkeeper in the world must be replaced after 12 years at Manchester United Football Club</w:t>
+        <w:t xml:space="preserve">My capstone topic is about why David De Gea, the </w:t>
+      </w:r>
+      <w:r>
+        <w:t>highest</w:t>
+      </w:r>
+      <w:r>
+        <w:t xml:space="preserve"> paid goalkeeper in the world must be replaced after 12 years at Manchester United Football Club</w:t>
       </w:r>
       <w:r>
         <w:t xml:space="preserve"> winning 2 championships out of possible 13. </w:t>
@@ -16,7 +22,13 @@
     <w:p/>
     <w:p>
       <w:r>
-        <w:t xml:space="preserve">David De Gea, the most paid (~ £375, 000 a week) goalkeeper in the world Manchester United Football Club, UK joined in 2011 from Spain. </w:t>
+        <w:t xml:space="preserve">David De Gea, the </w:t>
+      </w:r>
+      <w:r>
+        <w:t>highest</w:t>
+      </w:r>
+      <w:r>
+        <w:t xml:space="preserve"> paid (~ £375, 000 a week) goalkeeper in the world Manchester United Football Club, UK joined in 2011 from Spain. </w:t>
       </w:r>
       <w:r>
         <w:t xml:space="preserve">Modern soccer requires full footwork from every player on the field including the goalkeeper, in which David De Gea has been lacking, besides the drop in statistics in other departments: clean sheets, goals conceded, saves, penalties saved, punches, high claims, sweeper clearances, goal kicks, etc. </w:t>

</xml_diff>